<commit_message>
changed footer bg color and added new portfolio
</commit_message>
<xml_diff>
--- a/src/img/Tech-RESUME.docx
+++ b/src/img/Tech-RESUME.docx
@@ -1134,10 +1134,26 @@
         <w:t>js</w:t>
       </w:r>
       <w:r>
-        <w:t>, Next.js, Vite.js</w:t>
-      </w:r>
-      <w:r>
-        <w:t xml:space="preserve"> and best practic</w:t>
+        <w:t>, React-</w:t>
+      </w:r>
+      <w:proofErr w:type="spellStart"/>
+      <w:r>
+        <w:t>redux</w:t>
+      </w:r>
+      <w:proofErr w:type="spellEnd"/>
+      <w:r>
+        <w:t>,</w:t>
+      </w:r>
+      <w:r>
+        <w:t xml:space="preserve"> Vite.js</w:t>
+      </w:r>
+      <w:r>
+        <w:t xml:space="preserve"> a</w:t>
+      </w:r>
+      <w:bookmarkStart w:id="0" w:name="_GoBack"/>
+      <w:bookmarkEnd w:id="0"/>
+      <w:r>
+        <w:t>nd best practic</w:t>
       </w:r>
       <w:r>
         <w:t xml:space="preserve">es for user experience and </w:t>
@@ -1782,8 +1798,6 @@
         </w:rPr>
         <w:t>Frontend Programming</w:t>
       </w:r>
-      <w:bookmarkStart w:id="0" w:name="_GoBack"/>
-      <w:bookmarkEnd w:id="0"/>
     </w:p>
     <w:p>
       <w:pPr>
@@ -2129,7 +2143,18 @@
         <w:t xml:space="preserve">   React</w:t>
       </w:r>
       <w:r>
-        <w:t>.js / Tailwind / Vite.js</w:t>
+        <w:t xml:space="preserve">.js / </w:t>
+      </w:r>
+      <w:proofErr w:type="spellStart"/>
+      <w:r>
+        <w:t>Redux</w:t>
+      </w:r>
+      <w:proofErr w:type="spellEnd"/>
+      <w:r>
+        <w:t xml:space="preserve"> </w:t>
+      </w:r>
+      <w:r>
+        <w:t>/ Vite.js</w:t>
       </w:r>
     </w:p>
     <w:p>

</xml_diff>